<commit_message>
Adición de cómo se transmitiran los datos
</commit_message>
<xml_diff>
--- a/Datasheets/Cosas utiles.docx
+++ b/Datasheets/Cosas utiles.docx
@@ -3,66 +3,26 @@
 <w:document xmlns:wpc="http://schemas.microsoft.com/office/word/2010/wordprocessingCanvas" xmlns:cx="http://schemas.microsoft.com/office/drawing/2014/chartex" xmlns:cx1="http://schemas.microsoft.com/office/drawing/2015/9/8/chartex" xmlns:cx2="http://schemas.microsoft.com/office/drawing/2015/10/21/chartex" xmlns:cx3="http://schemas.microsoft.com/office/drawing/2016/5/9/chartex" xmlns:cx4="http://schemas.microsoft.com/office/drawing/2016/5/10/chartex" xmlns:cx5="http://schemas.microsoft.com/office/drawing/2016/5/11/chartex" xmlns:cx6="http://schemas.microsoft.com/office/drawing/2016/5/12/chartex" xmlns:cx7="http://schemas.microsoft.com/office/drawing/2016/5/13/chartex" xmlns:cx8="http://schemas.microsoft.com/office/drawing/2016/5/14/chartex" xmlns:mc="http://schemas.openxmlformats.org/markup-compatibility/2006" xmlns:aink="http://schemas.microsoft.com/office/drawing/2016/ink" xmlns:am3d="http://schemas.microsoft.com/office/drawing/2017/model3d" xmlns:o="urn:schemas-microsoft-com:office:office" xmlns:oel="http://schemas.microsoft.com/office/2019/extlst" xmlns:r="http://schemas.openxmlformats.org/officeDocument/2006/relationships" xmlns:m="http://schemas.openxmlformats.org/officeDocument/2006/math" xmlns:v="urn:schemas-microsoft-com:vml" xmlns:wp14="http://schemas.microsoft.com/office/word/2010/wordprocessingDrawing" xmlns:wp="http://schemas.openxmlformats.org/drawingml/2006/wordprocessingDrawing" xmlns:w10="urn:schemas-microsoft-com:office:word" xmlns:w="http://schemas.openxmlformats.org/wordprocessingml/2006/main" xmlns:w14="http://schemas.microsoft.com/office/word/2010/wordml" xmlns:w15="http://schemas.microsoft.com/office/word/2012/wordml" xmlns:w16cex="http://schemas.microsoft.com/office/word/2018/wordml/cex" xmlns:w16cid="http://schemas.microsoft.com/office/word/2016/wordml/cid" xmlns:w16="http://schemas.microsoft.com/office/word/2018/wordml" xmlns:w16sdtdh="http://schemas.microsoft.com/office/word/2020/wordml/sdtdatahash" xmlns:w16se="http://schemas.microsoft.com/office/word/2015/wordml/symex" xmlns:wpg="http://schemas.microsoft.com/office/word/2010/wordprocessingGroup" xmlns:wpi="http://schemas.microsoft.com/office/word/2010/wordprocessingInk" xmlns:wne="http://schemas.microsoft.com/office/word/2006/wordml" xmlns:wps="http://schemas.microsoft.com/office/word/2010/wordprocessingShape" mc:Ignorable="w14 w15 w16se w16cid w16 w16cex w16sdtdh wp14">
   <w:body>
     <w:p>
-      <w:r>
-        <w:fldChar w:fldCharType="begin"/>
-      </w:r>
-      <w:r>
-        <w:instrText>HYPERLINK "</w:instrText>
-      </w:r>
-      <w:r>
-        <w:instrText>https://randomnerdtutorials.com/esp32-pinout-reference-gpios/</w:instrText>
-      </w:r>
-      <w:r>
-        <w:instrText>"</w:instrText>
-      </w:r>
-      <w:r>
-        <w:fldChar w:fldCharType="separate"/>
-      </w:r>
-      <w:r>
-        <w:rPr>
-          <w:rStyle w:val="Hipervnculo"/>
-        </w:rPr>
-        <w:t>https://randomnerdtutorials.com/esp32-pinout-reference-gpios/</w:t>
-      </w:r>
-      <w:r>
-        <w:fldChar w:fldCharType="end"/>
-      </w:r>
+      <w:hyperlink r:id="rId4" w:history="1">
+        <w:r>
+          <w:rPr>
+            <w:rStyle w:val="Hipervnculo"/>
+          </w:rPr>
+          <w:t>https://randomnerdtutorials.com/esp32-pinout-reference-gpios/</w:t>
+        </w:r>
+      </w:hyperlink>
       <w:r>
         <w:t xml:space="preserve"> </w:t>
       </w:r>
     </w:p>
     <w:p>
       <w:r>
-        <w:t xml:space="preserve">Pagina que contiene todos los </w:t>
-      </w:r>
-      <w:proofErr w:type="spellStart"/>
-      <w:r>
-        <w:t>pins</w:t>
-      </w:r>
-      <w:proofErr w:type="spellEnd"/>
-      <w:r>
-        <w:t xml:space="preserve"> explicados y su uso</w:t>
+        <w:t>Pagina que contiene todos los pins explicados y su uso</w:t>
       </w:r>
     </w:p>
     <w:p>
       <w:r>
-        <w:t xml:space="preserve">Cuando se utiliza el </w:t>
-      </w:r>
-      <w:proofErr w:type="spellStart"/>
-      <w:r>
-        <w:t>Wi</w:t>
-      </w:r>
-      <w:proofErr w:type="spellEnd"/>
-      <w:r>
-        <w:t xml:space="preserve">-Fi se dice que los ADC2 no se pueden utilizar, por </w:t>
-      </w:r>
-      <w:proofErr w:type="gramStart"/>
-      <w:r>
-        <w:t>tanto</w:t>
-      </w:r>
-      <w:proofErr w:type="gramEnd"/>
-      <w:r>
-        <w:t xml:space="preserve"> nos quedamos sin los pines de 10-14,16,23-26</w:t>
+        <w:t>Cuando se utiliza el Wi-Fi se dice que los ADC2 no se pueden utilizar, por tanto nos quedamos sin los pines de 10-14,16,23-26</w:t>
       </w:r>
     </w:p>
     <w:p>
@@ -91,7 +51,7 @@
                     <pic:cNvPicPr/>
                   </pic:nvPicPr>
                   <pic:blipFill>
-                    <a:blip r:embed="rId4" cstate="print">
+                    <a:blip r:embed="rId5" cstate="print">
                       <a:extLst>
                         <a:ext uri="{28A0092B-C50C-407E-A947-70E740481C1C}">
                           <a14:useLocalDpi xmlns:a14="http://schemas.microsoft.com/office/drawing/2010/main" val="0"/>
@@ -124,7 +84,7 @@
           <w:noProof/>
         </w:rPr>
         <w:drawing>
-          <wp:inline distT="0" distB="0" distL="0" distR="0" wp14:anchorId="40CB86DC" wp14:editId="0BEFD1F6">
+          <wp:inline distT="0" distB="0" distL="0" distR="0" wp14:anchorId="40CB86DC" wp14:editId="1F63C96A">
             <wp:extent cx="3250153" cy="2811780"/>
             <wp:effectExtent l="0" t="0" r="7620" b="7620"/>
             <wp:docPr id="106842333" name="Imagen 3" descr="Tabla&#10;&#10;Descripción generada automáticamente"/>
@@ -139,7 +99,7 @@
                     <pic:cNvPicPr/>
                   </pic:nvPicPr>
                   <pic:blipFill>
-                    <a:blip r:embed="rId5" cstate="print">
+                    <a:blip r:embed="rId6" cstate="print">
                       <a:extLst>
                         <a:ext uri="{28A0092B-C50C-407E-A947-70E740481C1C}">
                           <a14:useLocalDpi xmlns:a14="http://schemas.microsoft.com/office/drawing/2010/main" val="0"/>
@@ -169,19 +129,16 @@
     <w:p/>
     <w:p/>
     <w:p>
+      <w:pPr>
+        <w:rPr>
+          <w:rStyle w:val="Hipervnculo"/>
+        </w:rPr>
+      </w:pPr>
       <w:r>
         <w:lastRenderedPageBreak/>
-        <w:t xml:space="preserve">Modos para dormir el </w:t>
+        <w:t xml:space="preserve">Modos para dormir el esp </w:t>
       </w:r>
-      <w:proofErr w:type="spellStart"/>
-      <w:r>
-        <w:t>esp</w:t>
-      </w:r>
-      <w:proofErr w:type="spellEnd"/>
-      <w:r>
-        <w:t xml:space="preserve"> </w:t>
-      </w:r>
-      <w:hyperlink r:id="rId6" w:history="1">
+      <w:hyperlink r:id="rId7" w:history="1">
         <w:r>
           <w:rPr>
             <w:rStyle w:val="Hipervnculo"/>
@@ -189,6 +146,16 @@
           <w:t>https://www.luisllamas.es/esp32-sleep-modes/</w:t>
         </w:r>
       </w:hyperlink>
+    </w:p>
+    <w:p>
+      <w:r>
+        <w:rPr>
+          <w:rStyle w:val="Hipervnculo"/>
+          <w:color w:val="000000" w:themeColor="text1"/>
+          <w:u w:val="none"/>
+        </w:rPr>
+        <w:t>Modo para cambiar el reloj,  hacer esto una vez que se compruebe todo, para un bajo consumo</w:t>
+      </w:r>
       <w:r>
         <w:t xml:space="preserve"> </w:t>
       </w:r>

</xml_diff>